<commit_message>
Added features to report
</commit_message>
<xml_diff>
--- a/Report.docx
+++ b/Report.docx
@@ -381,6 +381,291 @@
       <w:r>
         <w:t>: Pieces in edges of the board are inherently limited in the directions in which they can create strings of pieces in a row. They are blocked of in one (two in the case of corners) direction regardless of the rest of the game board. We fell that the more pieces a player has along the edge, the less likely they are to win.</w:t>
       </w:r>
+    </w:p>
+    <w:p>
+      <w:r>
+        <w:rPr>
+          <w:b/>
+        </w:rPr>
+        <w:t xml:space="preserve">Feature 6: </w:t>
+      </w:r>
+      <w:r>
+        <w:t>Player 1 Horizontal 2-in-a-rows</w:t>
+      </w:r>
+    </w:p>
+    <w:p>
+      <w:pPr>
+        <w:pStyle w:val="ListParagraph"/>
+        <w:numPr>
+          <w:ilvl w:val="0"/>
+          <w:numId w:val="6"/>
+        </w:numPr>
+      </w:pPr>
+      <w:r>
+        <w:rPr>
+          <w:u w:val="single"/>
+        </w:rPr>
+        <w:t>Description</w:t>
+      </w:r>
+      <w:r>
+        <w:t xml:space="preserve">: The number of two-in-a-rows that player 1 has in the horizontal orientation. A </w:t>
+      </w:r>
+      <w:r>
+        <w:rPr>
+          <w:b/>
+        </w:rPr>
+        <w:t>two-in-a-row</w:t>
+      </w:r>
+      <w:r>
+        <w:t xml:space="preserve"> is a sequence of two adjacent pieces in a given orientation. If a piece is part of a horizontal two-in-a-row, that means that there is a piece directly to the left and/or to the right of the given piece. A sequence of three adjacent pieces in a horizontal direction constitutes two horizontal two-in-a-rows; one for the left most piece and the middle piece, one for the middle piece and right most piece. A result of 1 means there is exactly one horizontal two-in-a-row for players 1, a result of 2 means there are exactly two horizontal two-in-a-rows for player 1.</w:t>
+      </w:r>
+    </w:p>
+    <w:p>
+      <w:pPr>
+        <w:pStyle w:val="ListParagraph"/>
+        <w:numPr>
+          <w:ilvl w:val="0"/>
+          <w:numId w:val="6"/>
+        </w:numPr>
+      </w:pPr>
+      <w:r>
+        <w:rPr>
+          <w:u w:val="single"/>
+        </w:rPr>
+        <w:t>Justification</w:t>
+      </w:r>
+      <w:r>
+        <w:t>:</w:t>
+      </w:r>
+      <w:r>
+        <w:t xml:space="preserve"> A string of two-in-a-row is halfway to a string of four-in-a-row, a game winning state. A player with multiple two-in-a-rows will generally have more options that create three-in-a-rows, moving them closer and closer to a winning board state.</w:t>
+      </w:r>
+      <w:r>
+        <w:t xml:space="preserve"> Horizontal two-in-a-rows are just one type of two-in-a-row. W</w:t>
+      </w:r>
+      <w:r>
+        <w:t>e expect, in general</w:t>
+      </w:r>
+      <w:r>
+        <w:t>, the more horizontal two-in-a-rows player 1 has, the more likely they are to win.</w:t>
+      </w:r>
+    </w:p>
+    <w:p>
+      <w:r>
+        <w:rPr>
+          <w:b/>
+        </w:rPr>
+        <w:t>Feature 7:</w:t>
+      </w:r>
+      <w:r>
+        <w:t xml:space="preserve"> Player 2 Horizontal 2-in-a-rows</w:t>
+      </w:r>
+    </w:p>
+    <w:p>
+      <w:pPr>
+        <w:pStyle w:val="ListParagraph"/>
+        <w:numPr>
+          <w:ilvl w:val="0"/>
+          <w:numId w:val="8"/>
+        </w:numPr>
+      </w:pPr>
+      <w:r>
+        <w:rPr>
+          <w:u w:val="single"/>
+        </w:rPr>
+        <w:t>Description</w:t>
+      </w:r>
+      <w:r>
+        <w:t xml:space="preserve">: The number of two-in-a-rows that player </w:t>
+      </w:r>
+      <w:r>
+        <w:t>2</w:t>
+      </w:r>
+      <w:r>
+        <w:t xml:space="preserve"> has in the horizontal orientation. A </w:t>
+      </w:r>
+      <w:r>
+        <w:rPr>
+          <w:b/>
+        </w:rPr>
+        <w:t>two-in-a-row</w:t>
+      </w:r>
+      <w:r>
+        <w:t xml:space="preserve"> is a sequence of two adjacent pieces in a given orientation. If a piece is part of a horizontal two-in-a-row, that means that there is a piece directly to the left and/or to the right of the given piece. A sequence of three adjacent pieces in a horizontal direction constitutes two horizontal two-in-a-rows; one for the left most piece and the middle piece, one for the middle piece and right most piece. A result of 1 means there is exactly one horizontal two-in-a-row for players </w:t>
+      </w:r>
+      <w:r>
+        <w:t>2</w:t>
+      </w:r>
+      <w:r>
+        <w:t>, a result of 2 means there are exactly two horizontal two-in-a-row</w:t>
+      </w:r>
+      <w:r>
+        <w:t>s for player 2</w:t>
+      </w:r>
+      <w:r>
+        <w:t>.</w:t>
+      </w:r>
+    </w:p>
+    <w:p>
+      <w:pPr>
+        <w:pStyle w:val="ListParagraph"/>
+        <w:numPr>
+          <w:ilvl w:val="0"/>
+          <w:numId w:val="8"/>
+        </w:numPr>
+      </w:pPr>
+      <w:r>
+        <w:rPr>
+          <w:u w:val="single"/>
+        </w:rPr>
+        <w:t>Justification</w:t>
+      </w:r>
+      <w:r>
+        <w:t xml:space="preserve">: A string of two-in-a-row is halfway to a string of four-in-a-row, a game winning state. A player with multiple two-in-a-rows will generally have more options that create three-in-a-rows, moving them closer and closer to a winning board state. Horizontal two-in-a-rows are just one type of two-in-a-row. We expect, in general, the more horizontal </w:t>
+      </w:r>
+      <w:r>
+        <w:t>two-in-a-rows player 2</w:t>
+      </w:r>
+      <w:r>
+        <w:t xml:space="preserve"> has, the </w:t>
+      </w:r>
+      <w:r>
+        <w:t>less likely player 1 is to win</w:t>
+      </w:r>
+      <w:r>
+        <w:t>.</w:t>
+      </w:r>
+    </w:p>
+    <w:p>
+      <w:r>
+        <w:rPr>
+          <w:b/>
+        </w:rPr>
+        <w:lastRenderedPageBreak/>
+        <w:t xml:space="preserve">Feature 8: </w:t>
+      </w:r>
+      <w:r>
+        <w:t>Player 1 Vertical 2-in-a-rows</w:t>
+      </w:r>
+    </w:p>
+    <w:p>
+      <w:pPr>
+        <w:pStyle w:val="ListParagraph"/>
+        <w:numPr>
+          <w:ilvl w:val="0"/>
+          <w:numId w:val="6"/>
+        </w:numPr>
+      </w:pPr>
+      <w:r>
+        <w:rPr>
+          <w:u w:val="single"/>
+        </w:rPr>
+        <w:t>Description</w:t>
+      </w:r>
+      <w:r>
+        <w:t xml:space="preserve">: The number of two-in-a-rows that player 1 has in the </w:t>
+      </w:r>
+      <w:r>
+        <w:t>vertical</w:t>
+      </w:r>
+      <w:r>
+        <w:t xml:space="preserve"> orientation. A </w:t>
+      </w:r>
+      <w:r>
+        <w:rPr>
+          <w:b/>
+        </w:rPr>
+        <w:t>two-in-a-row</w:t>
+      </w:r>
+      <w:r>
+        <w:t xml:space="preserve"> is a sequence of two adjacent pieces in a given orientation. If a piece is part of a </w:t>
+      </w:r>
+      <w:r>
+        <w:t>vertical</w:t>
+      </w:r>
+      <w:r>
+        <w:t xml:space="preserve"> two-in-a-row, that means that there is a piece directly </w:t>
+      </w:r>
+      <w:r>
+        <w:t xml:space="preserve">above </w:t>
+      </w:r>
+      <w:r>
+        <w:t xml:space="preserve">and/or </w:t>
+      </w:r>
+      <w:r>
+        <w:t>below</w:t>
+      </w:r>
+      <w:r>
+        <w:t xml:space="preserve"> the given piece. A sequence of three adjacent pieces in a </w:t>
+      </w:r>
+      <w:r>
+        <w:t>vertical</w:t>
+      </w:r>
+      <w:r>
+        <w:t xml:space="preserve"> direction constitutes two </w:t>
+      </w:r>
+      <w:r>
+        <w:t>vertical</w:t>
+      </w:r>
+      <w:r>
+        <w:t xml:space="preserve"> two-in-a-rows; one for the </w:t>
+      </w:r>
+      <w:r>
+        <w:t>bottom</w:t>
+      </w:r>
+      <w:r>
+        <w:t xml:space="preserve"> most piece and the middle piece, one for the middle piece and </w:t>
+      </w:r>
+      <w:r>
+        <w:t>top</w:t>
+      </w:r>
+      <w:r>
+        <w:t xml:space="preserve"> most piece. A result of 1 means there is exactly one </w:t>
+      </w:r>
+      <w:r>
+        <w:t>vertical</w:t>
+      </w:r>
+      <w:r>
+        <w:t xml:space="preserve"> two-in-a-row for players 1, a result of 2 means there are exactly two </w:t>
+      </w:r>
+      <w:r>
+        <w:t>vertical</w:t>
+      </w:r>
+      <w:r>
+        <w:t xml:space="preserve"> two-in-a-rows for player 1.</w:t>
+      </w:r>
+    </w:p>
+    <w:p>
+      <w:pPr>
+        <w:pStyle w:val="ListParagraph"/>
+        <w:numPr>
+          <w:ilvl w:val="0"/>
+          <w:numId w:val="6"/>
+        </w:numPr>
+      </w:pPr>
+      <w:r>
+        <w:rPr>
+          <w:u w:val="single"/>
+        </w:rPr>
+        <w:t>Justification</w:t>
+      </w:r>
+      <w:r>
+        <w:t xml:space="preserve">: A string of two-in-a-row is halfway to a string of four-in-a-row, a game winning state. A player with multiple two-in-a-rows will generally have more options that create three-in-a-rows, moving them closer and closer to a winning board state. </w:t>
+      </w:r>
+      <w:r>
+        <w:t>Vertical</w:t>
+      </w:r>
+      <w:r>
+        <w:t xml:space="preserve"> two-in-a-rows are just one type of two-in-a-row. We expect, in general, the more </w:t>
+      </w:r>
+      <w:r>
+        <w:t>vertical</w:t>
+      </w:r>
+      <w:r>
+        <w:t xml:space="preserve"> two-in-a-rows player 1 has, the more likely they are to win.</w:t>
+      </w:r>
+    </w:p>
+    <w:p>
       <w:bookmarkStart w:id="0" w:name="_GoBack"/>
       <w:bookmarkEnd w:id="0"/>
     </w:p>
@@ -510,6 +795,92 @@
     </w:lvl>
   </w:abstractNum>
   <w:abstractNum w:abstractNumId="1" w15:restartNumberingAfterBreak="0">
+    <w:nsid w:val="24F74149"/>
+    <w:multiLevelType w:val="hybridMultilevel"/>
+    <w:tmpl w:val="94284DC2"/>
+    <w:lvl w:ilvl="0" w:tplc="0409000F">
+      <w:start w:val="1"/>
+      <w:numFmt w:val="decimal"/>
+      <w:lvlText w:val="%1."/>
+      <w:lvlJc w:val="left"/>
+      <w:pPr>
+        <w:ind w:left="720" w:hanging="360"/>
+      </w:pPr>
+    </w:lvl>
+    <w:lvl w:ilvl="1" w:tplc="04090019" w:tentative="1">
+      <w:start w:val="1"/>
+      <w:numFmt w:val="lowerLetter"/>
+      <w:lvlText w:val="%2."/>
+      <w:lvlJc w:val="left"/>
+      <w:pPr>
+        <w:ind w:left="1440" w:hanging="360"/>
+      </w:pPr>
+    </w:lvl>
+    <w:lvl w:ilvl="2" w:tplc="0409001B" w:tentative="1">
+      <w:start w:val="1"/>
+      <w:numFmt w:val="lowerRoman"/>
+      <w:lvlText w:val="%3."/>
+      <w:lvlJc w:val="right"/>
+      <w:pPr>
+        <w:ind w:left="2160" w:hanging="180"/>
+      </w:pPr>
+    </w:lvl>
+    <w:lvl w:ilvl="3" w:tplc="0409000F" w:tentative="1">
+      <w:start w:val="1"/>
+      <w:numFmt w:val="decimal"/>
+      <w:lvlText w:val="%4."/>
+      <w:lvlJc w:val="left"/>
+      <w:pPr>
+        <w:ind w:left="2880" w:hanging="360"/>
+      </w:pPr>
+    </w:lvl>
+    <w:lvl w:ilvl="4" w:tplc="04090019" w:tentative="1">
+      <w:start w:val="1"/>
+      <w:numFmt w:val="lowerLetter"/>
+      <w:lvlText w:val="%5."/>
+      <w:lvlJc w:val="left"/>
+      <w:pPr>
+        <w:ind w:left="3600" w:hanging="360"/>
+      </w:pPr>
+    </w:lvl>
+    <w:lvl w:ilvl="5" w:tplc="0409001B" w:tentative="1">
+      <w:start w:val="1"/>
+      <w:numFmt w:val="lowerRoman"/>
+      <w:lvlText w:val="%6."/>
+      <w:lvlJc w:val="right"/>
+      <w:pPr>
+        <w:ind w:left="4320" w:hanging="180"/>
+      </w:pPr>
+    </w:lvl>
+    <w:lvl w:ilvl="6" w:tplc="0409000F" w:tentative="1">
+      <w:start w:val="1"/>
+      <w:numFmt w:val="decimal"/>
+      <w:lvlText w:val="%7."/>
+      <w:lvlJc w:val="left"/>
+      <w:pPr>
+        <w:ind w:left="5040" w:hanging="360"/>
+      </w:pPr>
+    </w:lvl>
+    <w:lvl w:ilvl="7" w:tplc="04090019" w:tentative="1">
+      <w:start w:val="1"/>
+      <w:numFmt w:val="lowerLetter"/>
+      <w:lvlText w:val="%8."/>
+      <w:lvlJc w:val="left"/>
+      <w:pPr>
+        <w:ind w:left="5760" w:hanging="360"/>
+      </w:pPr>
+    </w:lvl>
+    <w:lvl w:ilvl="8" w:tplc="0409001B" w:tentative="1">
+      <w:start w:val="1"/>
+      <w:numFmt w:val="lowerRoman"/>
+      <w:lvlText w:val="%9."/>
+      <w:lvlJc w:val="right"/>
+      <w:pPr>
+        <w:ind w:left="6480" w:hanging="180"/>
+      </w:pPr>
+    </w:lvl>
+  </w:abstractNum>
+  <w:abstractNum w:abstractNumId="2" w15:restartNumberingAfterBreak="0">
     <w:nsid w:val="2D75261C"/>
     <w:multiLevelType w:val="hybridMultilevel"/>
     <w:tmpl w:val="5E987584"/>
@@ -622,7 +993,7 @@
       </w:rPr>
     </w:lvl>
   </w:abstractNum>
-  <w:abstractNum w:abstractNumId="2" w15:restartNumberingAfterBreak="0">
+  <w:abstractNum w:abstractNumId="3" w15:restartNumberingAfterBreak="0">
     <w:nsid w:val="343F212E"/>
     <w:multiLevelType w:val="hybridMultilevel"/>
     <w:tmpl w:val="26E0C140"/>
@@ -735,7 +1106,7 @@
       </w:rPr>
     </w:lvl>
   </w:abstractNum>
-  <w:abstractNum w:abstractNumId="3" w15:restartNumberingAfterBreak="0">
+  <w:abstractNum w:abstractNumId="4" w15:restartNumberingAfterBreak="0">
     <w:nsid w:val="483A29F8"/>
     <w:multiLevelType w:val="hybridMultilevel"/>
     <w:tmpl w:val="88246602"/>
@@ -848,7 +1219,120 @@
       </w:rPr>
     </w:lvl>
   </w:abstractNum>
-  <w:abstractNum w:abstractNumId="4" w15:restartNumberingAfterBreak="0">
+  <w:abstractNum w:abstractNumId="5" w15:restartNumberingAfterBreak="0">
+    <w:nsid w:val="4AC06FB3"/>
+    <w:multiLevelType w:val="hybridMultilevel"/>
+    <w:tmpl w:val="D082853A"/>
+    <w:lvl w:ilvl="0" w:tplc="04090001">
+      <w:start w:val="1"/>
+      <w:numFmt w:val="bullet"/>
+      <w:lvlText w:val=""/>
+      <w:lvlJc w:val="left"/>
+      <w:pPr>
+        <w:ind w:left="720" w:hanging="360"/>
+      </w:pPr>
+      <w:rPr>
+        <w:rFonts w:ascii="Symbol" w:hAnsi="Symbol" w:hint="default"/>
+      </w:rPr>
+    </w:lvl>
+    <w:lvl w:ilvl="1" w:tplc="04090003" w:tentative="1">
+      <w:start w:val="1"/>
+      <w:numFmt w:val="bullet"/>
+      <w:lvlText w:val="o"/>
+      <w:lvlJc w:val="left"/>
+      <w:pPr>
+        <w:ind w:left="1440" w:hanging="360"/>
+      </w:pPr>
+      <w:rPr>
+        <w:rFonts w:ascii="Courier New" w:hAnsi="Courier New" w:cs="Courier New" w:hint="default"/>
+      </w:rPr>
+    </w:lvl>
+    <w:lvl w:ilvl="2" w:tplc="04090005" w:tentative="1">
+      <w:start w:val="1"/>
+      <w:numFmt w:val="bullet"/>
+      <w:lvlText w:val=""/>
+      <w:lvlJc w:val="left"/>
+      <w:pPr>
+        <w:ind w:left="2160" w:hanging="360"/>
+      </w:pPr>
+      <w:rPr>
+        <w:rFonts w:ascii="Wingdings" w:hAnsi="Wingdings" w:hint="default"/>
+      </w:rPr>
+    </w:lvl>
+    <w:lvl w:ilvl="3" w:tplc="04090001" w:tentative="1">
+      <w:start w:val="1"/>
+      <w:numFmt w:val="bullet"/>
+      <w:lvlText w:val=""/>
+      <w:lvlJc w:val="left"/>
+      <w:pPr>
+        <w:ind w:left="2880" w:hanging="360"/>
+      </w:pPr>
+      <w:rPr>
+        <w:rFonts w:ascii="Symbol" w:hAnsi="Symbol" w:hint="default"/>
+      </w:rPr>
+    </w:lvl>
+    <w:lvl w:ilvl="4" w:tplc="04090003" w:tentative="1">
+      <w:start w:val="1"/>
+      <w:numFmt w:val="bullet"/>
+      <w:lvlText w:val="o"/>
+      <w:lvlJc w:val="left"/>
+      <w:pPr>
+        <w:ind w:left="3600" w:hanging="360"/>
+      </w:pPr>
+      <w:rPr>
+        <w:rFonts w:ascii="Courier New" w:hAnsi="Courier New" w:cs="Courier New" w:hint="default"/>
+      </w:rPr>
+    </w:lvl>
+    <w:lvl w:ilvl="5" w:tplc="04090005" w:tentative="1">
+      <w:start w:val="1"/>
+      <w:numFmt w:val="bullet"/>
+      <w:lvlText w:val=""/>
+      <w:lvlJc w:val="left"/>
+      <w:pPr>
+        <w:ind w:left="4320" w:hanging="360"/>
+      </w:pPr>
+      <w:rPr>
+        <w:rFonts w:ascii="Wingdings" w:hAnsi="Wingdings" w:hint="default"/>
+      </w:rPr>
+    </w:lvl>
+    <w:lvl w:ilvl="6" w:tplc="04090001" w:tentative="1">
+      <w:start w:val="1"/>
+      <w:numFmt w:val="bullet"/>
+      <w:lvlText w:val=""/>
+      <w:lvlJc w:val="left"/>
+      <w:pPr>
+        <w:ind w:left="5040" w:hanging="360"/>
+      </w:pPr>
+      <w:rPr>
+        <w:rFonts w:ascii="Symbol" w:hAnsi="Symbol" w:hint="default"/>
+      </w:rPr>
+    </w:lvl>
+    <w:lvl w:ilvl="7" w:tplc="04090003" w:tentative="1">
+      <w:start w:val="1"/>
+      <w:numFmt w:val="bullet"/>
+      <w:lvlText w:val="o"/>
+      <w:lvlJc w:val="left"/>
+      <w:pPr>
+        <w:ind w:left="5760" w:hanging="360"/>
+      </w:pPr>
+      <w:rPr>
+        <w:rFonts w:ascii="Courier New" w:hAnsi="Courier New" w:cs="Courier New" w:hint="default"/>
+      </w:rPr>
+    </w:lvl>
+    <w:lvl w:ilvl="8" w:tplc="04090005" w:tentative="1">
+      <w:start w:val="1"/>
+      <w:numFmt w:val="bullet"/>
+      <w:lvlText w:val=""/>
+      <w:lvlJc w:val="left"/>
+      <w:pPr>
+        <w:ind w:left="6480" w:hanging="360"/>
+      </w:pPr>
+      <w:rPr>
+        <w:rFonts w:ascii="Wingdings" w:hAnsi="Wingdings" w:hint="default"/>
+      </w:rPr>
+    </w:lvl>
+  </w:abstractNum>
+  <w:abstractNum w:abstractNumId="6" w15:restartNumberingAfterBreak="0">
     <w:nsid w:val="551B4451"/>
     <w:multiLevelType w:val="hybridMultilevel"/>
     <w:tmpl w:val="18666EDA"/>
@@ -961,20 +1445,142 @@
       </w:rPr>
     </w:lvl>
   </w:abstractNum>
+  <w:abstractNum w:abstractNumId="7" w15:restartNumberingAfterBreak="0">
+    <w:nsid w:val="7C260ABE"/>
+    <w:multiLevelType w:val="hybridMultilevel"/>
+    <w:tmpl w:val="A182A92A"/>
+    <w:lvl w:ilvl="0" w:tplc="04090001">
+      <w:start w:val="1"/>
+      <w:numFmt w:val="bullet"/>
+      <w:lvlText w:val=""/>
+      <w:lvlJc w:val="left"/>
+      <w:pPr>
+        <w:ind w:left="720" w:hanging="360"/>
+      </w:pPr>
+      <w:rPr>
+        <w:rFonts w:ascii="Symbol" w:hAnsi="Symbol" w:hint="default"/>
+      </w:rPr>
+    </w:lvl>
+    <w:lvl w:ilvl="1" w:tplc="04090003" w:tentative="1">
+      <w:start w:val="1"/>
+      <w:numFmt w:val="bullet"/>
+      <w:lvlText w:val="o"/>
+      <w:lvlJc w:val="left"/>
+      <w:pPr>
+        <w:ind w:left="1440" w:hanging="360"/>
+      </w:pPr>
+      <w:rPr>
+        <w:rFonts w:ascii="Courier New" w:hAnsi="Courier New" w:cs="Courier New" w:hint="default"/>
+      </w:rPr>
+    </w:lvl>
+    <w:lvl w:ilvl="2" w:tplc="04090005" w:tentative="1">
+      <w:start w:val="1"/>
+      <w:numFmt w:val="bullet"/>
+      <w:lvlText w:val=""/>
+      <w:lvlJc w:val="left"/>
+      <w:pPr>
+        <w:ind w:left="2160" w:hanging="360"/>
+      </w:pPr>
+      <w:rPr>
+        <w:rFonts w:ascii="Wingdings" w:hAnsi="Wingdings" w:hint="default"/>
+      </w:rPr>
+    </w:lvl>
+    <w:lvl w:ilvl="3" w:tplc="04090001" w:tentative="1">
+      <w:start w:val="1"/>
+      <w:numFmt w:val="bullet"/>
+      <w:lvlText w:val=""/>
+      <w:lvlJc w:val="left"/>
+      <w:pPr>
+        <w:ind w:left="2880" w:hanging="360"/>
+      </w:pPr>
+      <w:rPr>
+        <w:rFonts w:ascii="Symbol" w:hAnsi="Symbol" w:hint="default"/>
+      </w:rPr>
+    </w:lvl>
+    <w:lvl w:ilvl="4" w:tplc="04090003" w:tentative="1">
+      <w:start w:val="1"/>
+      <w:numFmt w:val="bullet"/>
+      <w:lvlText w:val="o"/>
+      <w:lvlJc w:val="left"/>
+      <w:pPr>
+        <w:ind w:left="3600" w:hanging="360"/>
+      </w:pPr>
+      <w:rPr>
+        <w:rFonts w:ascii="Courier New" w:hAnsi="Courier New" w:cs="Courier New" w:hint="default"/>
+      </w:rPr>
+    </w:lvl>
+    <w:lvl w:ilvl="5" w:tplc="04090005" w:tentative="1">
+      <w:start w:val="1"/>
+      <w:numFmt w:val="bullet"/>
+      <w:lvlText w:val=""/>
+      <w:lvlJc w:val="left"/>
+      <w:pPr>
+        <w:ind w:left="4320" w:hanging="360"/>
+      </w:pPr>
+      <w:rPr>
+        <w:rFonts w:ascii="Wingdings" w:hAnsi="Wingdings" w:hint="default"/>
+      </w:rPr>
+    </w:lvl>
+    <w:lvl w:ilvl="6" w:tplc="04090001" w:tentative="1">
+      <w:start w:val="1"/>
+      <w:numFmt w:val="bullet"/>
+      <w:lvlText w:val=""/>
+      <w:lvlJc w:val="left"/>
+      <w:pPr>
+        <w:ind w:left="5040" w:hanging="360"/>
+      </w:pPr>
+      <w:rPr>
+        <w:rFonts w:ascii="Symbol" w:hAnsi="Symbol" w:hint="default"/>
+      </w:rPr>
+    </w:lvl>
+    <w:lvl w:ilvl="7" w:tplc="04090003" w:tentative="1">
+      <w:start w:val="1"/>
+      <w:numFmt w:val="bullet"/>
+      <w:lvlText w:val="o"/>
+      <w:lvlJc w:val="left"/>
+      <w:pPr>
+        <w:ind w:left="5760" w:hanging="360"/>
+      </w:pPr>
+      <w:rPr>
+        <w:rFonts w:ascii="Courier New" w:hAnsi="Courier New" w:cs="Courier New" w:hint="default"/>
+      </w:rPr>
+    </w:lvl>
+    <w:lvl w:ilvl="8" w:tplc="04090005" w:tentative="1">
+      <w:start w:val="1"/>
+      <w:numFmt w:val="bullet"/>
+      <w:lvlText w:val=""/>
+      <w:lvlJc w:val="left"/>
+      <w:pPr>
+        <w:ind w:left="6480" w:hanging="360"/>
+      </w:pPr>
+      <w:rPr>
+        <w:rFonts w:ascii="Wingdings" w:hAnsi="Wingdings" w:hint="default"/>
+      </w:rPr>
+    </w:lvl>
+  </w:abstractNum>
   <w:num w:numId="1">
-    <w:abstractNumId w:val="4"/>
+    <w:abstractNumId w:val="6"/>
   </w:num>
   <w:num w:numId="2">
-    <w:abstractNumId w:val="1"/>
+    <w:abstractNumId w:val="2"/>
   </w:num>
   <w:num w:numId="3">
-    <w:abstractNumId w:val="2"/>
+    <w:abstractNumId w:val="3"/>
   </w:num>
   <w:num w:numId="4">
     <w:abstractNumId w:val="0"/>
   </w:num>
   <w:num w:numId="5">
-    <w:abstractNumId w:val="3"/>
+    <w:abstractNumId w:val="4"/>
+  </w:num>
+  <w:num w:numId="6">
+    <w:abstractNumId w:val="5"/>
+  </w:num>
+  <w:num w:numId="7">
+    <w:abstractNumId w:val="1"/>
+  </w:num>
+  <w:num w:numId="8">
+    <w:abstractNumId w:val="7"/>
   </w:num>
 </w:numbering>
 </file>

</xml_diff>